<commit_message>
Modified UML and plan of attack
</commit_message>
<xml_diff>
--- a/Plan of Attack, Questions.docx
+++ b/Plan of Attack, Questions.docx
@@ -218,101 +218,107 @@
         <w:rPr>
           <w:rFonts w:ascii="Helvetica" w:hAnsi="Helvetica" w:cs="Times"/>
         </w:rPr>
-        <w:t xml:space="preserve">We hope to get this far by the end of Wednesday, but some problems will most likely arise so hopefully early Thursday. </w:t>
-      </w:r>
-    </w:p>
-    <w:p>
-      <w:pPr>
-        <w:widowControl w:val="0"/>
-        <w:autoSpaceDE w:val="0"/>
-        <w:autoSpaceDN w:val="0"/>
-        <w:adjustRightInd w:val="0"/>
-        <w:spacing w:after="240"/>
-        <w:rPr>
-          <w:rFonts w:ascii="Helvetica" w:hAnsi="Helvetica" w:cs="Times"/>
-        </w:rPr>
-      </w:pPr>
-      <w:r>
-        <w:rPr>
-          <w:rFonts w:ascii="Helvetica" w:hAnsi="Helvetica" w:cs="Times"/>
-        </w:rPr>
-        <w:t xml:space="preserve">Next would be the </w:t>
-      </w:r>
-      <w:r>
-        <w:rPr>
-          <w:rFonts w:ascii="Helvetica" w:hAnsi="Helvetica" w:cs="Times"/>
-        </w:rPr>
-        <w:t xml:space="preserve">implementation of the game class. There could be an option in a new game to use text or graphics, and the corresponding function for output would be used for the rest of the function’s execution time. </w:t>
-      </w:r>
-      <w:r>
-        <w:rPr>
-          <w:rFonts w:ascii="Helvetica" w:hAnsi="Helvetica" w:cs="Times"/>
-        </w:rPr>
-        <w:t xml:space="preserve">endGame would end the current game and add one for the player’s score. Is check would be called every turn, and isCheck would call isCheckMate if isCheck is true. </w:t>
-      </w:r>
-      <w:r>
-        <w:rPr>
-          <w:rFonts w:ascii="Helvetica" w:hAnsi="Helvetica" w:cs="Times"/>
-        </w:rPr>
-        <w:t xml:space="preserve">PrintFinalScore would be used for the text-based version, and this would print the scores, then call the proper destructors to ensure there are no memory leaks. </w:t>
-      </w:r>
-      <w:r>
-        <w:rPr>
-          <w:rFonts w:ascii="Helvetica" w:hAnsi="Helvetica" w:cs="Times"/>
-        </w:rPr>
-        <w:t xml:space="preserve">We hope to finish this by Saturday or Sunday. </w:t>
-      </w:r>
-    </w:p>
-    <w:p>
-      <w:pPr>
-        <w:widowControl w:val="0"/>
-        <w:autoSpaceDE w:val="0"/>
-        <w:autoSpaceDN w:val="0"/>
-        <w:adjustRightInd w:val="0"/>
-        <w:spacing w:after="240"/>
-        <w:rPr>
-          <w:rFonts w:ascii="Helvetica" w:hAnsi="Helvetica" w:cs="Times"/>
-        </w:rPr>
-      </w:pPr>
-      <w:r>
-        <w:rPr>
-          <w:rFonts w:ascii="Helvetica" w:hAnsi="Helvetica" w:cs="Times"/>
-        </w:rPr>
-        <w:t xml:space="preserve">After the game class is </w:t>
-      </w:r>
-      <w:r>
-        <w:rPr>
-          <w:rFonts w:ascii="Helvetica" w:hAnsi="Helvetica" w:cs="Times"/>
-        </w:rPr>
-        <w:t xml:space="preserve">completed, we will work on making sure all rules are completed (pawns reaching the end, </w:t>
-      </w:r>
-      <w:r>
-        <w:rPr>
-          <w:rFonts w:ascii="Helvetica" w:hAnsi="Helvetica" w:cs="Times"/>
-          <w:i/>
-        </w:rPr>
-        <w:t>en passant</w:t>
-      </w:r>
-      <w:r>
-        <w:rPr>
-          <w:rFonts w:ascii="Helvetica" w:hAnsi="Helvetica" w:cs="Times"/>
-        </w:rPr>
-        <w:t xml:space="preserve">, etc.). </w:t>
-      </w:r>
-      <w:r>
-        <w:rPr>
-          <w:rFonts w:ascii="Helvetica" w:hAnsi="Helvetica" w:cs="Times"/>
-        </w:rPr>
-        <w:t>This should only take a few hours. The computer would be implemented next, then the graphics. We hope</w:t>
-      </w:r>
-      <w:r>
-        <w:rPr>
-          <w:rFonts w:ascii="Helvetica" w:hAnsi="Helvetica" w:cs="Times"/>
-        </w:rPr>
-        <w:t xml:space="preserve"> to finish by Sunday or Monday.</w:t>
+        <w:t xml:space="preserve">We hope to get this far by the end of </w:t>
+      </w:r>
+      <w:r>
+        <w:rPr>
+          <w:rFonts w:ascii="Helvetica" w:hAnsi="Helvetica" w:cs="Times"/>
+        </w:rPr>
+        <w:t>Friday.</w:t>
       </w:r>
       <w:bookmarkStart w:id="0" w:name="_GoBack"/>
       <w:bookmarkEnd w:id="0"/>
+    </w:p>
+    <w:p>
+      <w:pPr>
+        <w:widowControl w:val="0"/>
+        <w:autoSpaceDE w:val="0"/>
+        <w:autoSpaceDN w:val="0"/>
+        <w:adjustRightInd w:val="0"/>
+        <w:spacing w:after="240"/>
+        <w:rPr>
+          <w:rFonts w:ascii="Helvetica" w:hAnsi="Helvetica" w:cs="Times"/>
+        </w:rPr>
+      </w:pPr>
+      <w:r>
+        <w:rPr>
+          <w:rFonts w:ascii="Helvetica" w:hAnsi="Helvetica" w:cs="Times"/>
+        </w:rPr>
+        <w:t xml:space="preserve">Next would be the </w:t>
+      </w:r>
+      <w:r>
+        <w:rPr>
+          <w:rFonts w:ascii="Helvetica" w:hAnsi="Helvetica" w:cs="Times"/>
+        </w:rPr>
+        <w:t xml:space="preserve">implementation of the game class. There could be an option in a new game to use text or graphics, and the corresponding function for output would be used for the rest of the function’s execution time. </w:t>
+      </w:r>
+      <w:r>
+        <w:rPr>
+          <w:rFonts w:ascii="Helvetica" w:hAnsi="Helvetica" w:cs="Times"/>
+        </w:rPr>
+        <w:t xml:space="preserve">endGame would end the current game and add one for the player’s score. Is check would be called every turn, and isCheck would call isCheckMate if isCheck is true. </w:t>
+      </w:r>
+      <w:r>
+        <w:rPr>
+          <w:rFonts w:ascii="Helvetica" w:hAnsi="Helvetica" w:cs="Times"/>
+        </w:rPr>
+        <w:t xml:space="preserve">PrintFinalScore would be used for the text-based version, and this would print the scores, then call the proper destructors to ensure there are no memory leaks. </w:t>
+      </w:r>
+      <w:r>
+        <w:rPr>
+          <w:rFonts w:ascii="Helvetica" w:hAnsi="Helvetica" w:cs="Times"/>
+        </w:rPr>
+        <w:t xml:space="preserve">We hope to finish this by Saturday or Sunday. </w:t>
+      </w:r>
+    </w:p>
+    <w:p>
+      <w:pPr>
+        <w:widowControl w:val="0"/>
+        <w:autoSpaceDE w:val="0"/>
+        <w:autoSpaceDN w:val="0"/>
+        <w:adjustRightInd w:val="0"/>
+        <w:spacing w:after="240"/>
+        <w:rPr>
+          <w:rFonts w:ascii="Helvetica" w:hAnsi="Helvetica" w:cs="Times"/>
+        </w:rPr>
+      </w:pPr>
+      <w:r>
+        <w:rPr>
+          <w:rFonts w:ascii="Helvetica" w:hAnsi="Helvetica" w:cs="Times"/>
+        </w:rPr>
+        <w:t xml:space="preserve">After the game class is </w:t>
+      </w:r>
+      <w:r>
+        <w:rPr>
+          <w:rFonts w:ascii="Helvetica" w:hAnsi="Helvetica" w:cs="Times"/>
+        </w:rPr>
+        <w:t xml:space="preserve">completed, we will work on making sure all rules are completed (pawns reaching the end, </w:t>
+      </w:r>
+      <w:r>
+        <w:rPr>
+          <w:rFonts w:ascii="Helvetica" w:hAnsi="Helvetica" w:cs="Times"/>
+          <w:i/>
+        </w:rPr>
+        <w:t>en passant</w:t>
+      </w:r>
+      <w:r>
+        <w:rPr>
+          <w:rFonts w:ascii="Helvetica" w:hAnsi="Helvetica" w:cs="Times"/>
+        </w:rPr>
+        <w:t xml:space="preserve">, etc.). </w:t>
+      </w:r>
+      <w:r>
+        <w:rPr>
+          <w:rFonts w:ascii="Helvetica" w:hAnsi="Helvetica" w:cs="Times"/>
+        </w:rPr>
+        <w:t>This should only take a few hours. The computer would be implemented next, then the graphics. We hope</w:t>
+      </w:r>
+      <w:r>
+        <w:rPr>
+          <w:rFonts w:ascii="Helvetica" w:hAnsi="Helvetica" w:cs="Times"/>
+        </w:rPr>
+        <w:t xml:space="preserve"> to finish by Sunday or Monday.</w:t>
+      </w:r>
     </w:p>
     <w:p>
       <w:pPr>

</xml_diff>